<commit_message>
creando fondo y plantilla completa para albergues documento
</commit_message>
<xml_diff>
--- a/storage/oficios/direcciongeneraldetransitodelestado.docx
+++ b/storage/oficios/direcciongeneraldetransitodelestado.docx
@@ -69,7 +69,7 @@
         <w:rPr>
           <w:rFonts w:ascii="Neo Sans Pro" w:hAnsi="Neo Sans Pro"/>
         </w:rPr>
-        <w:t>2018-05-02 22:14:31</w:t>
+        <w:t>2018-05-03 17:02:29</w:t>
       </w:r>
     </w:p>
     <w:p>
@@ -356,7 +356,7 @@
           <w:b/>
           <w:lang w:val="es-ES"/>
         </w:rPr>
-        <w:t>2018-05-02 22:14:31</w:t>
+        <w:t>2018-05-03 17:02:29</w:t>
       </w:r>
       <w:r>
         <w:rPr>

</xml_diff>

<commit_message>
Formatos 24hrs y 24 a 72 hrs
</commit_message>
<xml_diff>
--- a/storage/oficios/direcciongeneraldetransitodelestado.docx
+++ b/storage/oficios/direcciongeneraldetransitodelestado.docx
@@ -69,7 +69,7 @@
         <w:rPr>
           <w:rFonts w:ascii="Neo Sans Pro" w:hAnsi="Neo Sans Pro"/>
         </w:rPr>
-        <w:t>2018-05-03 17:02:29</w:t>
+        <w:t>2018-05-03 22:32:22</w:t>
       </w:r>
     </w:p>
     <w:p>
@@ -356,7 +356,7 @@
           <w:b/>
           <w:lang w:val="es-ES"/>
         </w:rPr>
-        <w:t>2018-05-03 17:02:29</w:t>
+        <w:t>2018-05-03 22:32:22</w:t>
       </w:r>
       <w:r>
         <w:rPr>

</xml_diff>